<commit_message>
ALL LIFE CYCLES AND USEEFFECT
</commit_message>
<xml_diff>
--- a/5) DEEP DIVE INTO COMPONENTS AND REACT INTERNALS.docx
+++ b/5) DEEP DIVE INTO COMPONENTS AND REACT INTERNALS.docx
@@ -543,8 +543,6 @@
       <w:pPr>
         <w:pStyle w:val="Heading1"/>
       </w:pPr>
-      <w:bookmarkStart w:id="0" w:name="_GoBack"/>
-      <w:bookmarkEnd w:id="0"/>
       <w:r>
         <w:t>COMPONENT UPDATE LIFECYCLE (FOR PROPS CHANGES)</w:t>
       </w:r>
@@ -850,10 +848,12 @@
       <w:r>
         <w:t xml:space="preserve"> </w:t>
       </w:r>
+      <w:proofErr w:type="spellStart"/>
       <w:proofErr w:type="gramStart"/>
       <w:r>
         <w:t>wont</w:t>
       </w:r>
+      <w:proofErr w:type="spellEnd"/>
       <w:proofErr w:type="gramEnd"/>
       <w:r>
         <w:t xml:space="preserve"> let us update state because it returns false so toggle button </w:t>
@@ -926,7 +926,310 @@
         <w:t>) IN FUNCTIONAL COMPONENTS</w:t>
       </w:r>
     </w:p>
+    <w:p>
+      <w:pPr>
+        <w:pStyle w:val="Heading1"/>
+      </w:pPr>
+      <w:r>
+        <w:t xml:space="preserve">CONTROLLING THE </w:t>
+      </w:r>
+      <w:proofErr w:type="gramStart"/>
+      <w:r>
+        <w:t>USEEFFECT(</w:t>
+      </w:r>
+      <w:proofErr w:type="gramEnd"/>
+      <w:r>
+        <w:t>) BEHAVIOR</w:t>
+      </w:r>
+    </w:p>
+    <w:p>
+      <w:r>
+        <w:rPr>
+          <w:noProof/>
+        </w:rPr>
+        <w:drawing>
+          <wp:inline distT="0" distB="0" distL="0" distR="0" wp14:anchorId="57F5D2E9" wp14:editId="259D777D">
+            <wp:extent cx="5943600" cy="3341370"/>
+            <wp:effectExtent l="0" t="0" r="0" b="0"/>
+            <wp:docPr id="15" name="Picture 15"/>
+            <wp:cNvGraphicFramePr>
+              <a:graphicFrameLocks xmlns:a="http://schemas.openxmlformats.org/drawingml/2006/main" noChangeAspect="1"/>
+            </wp:cNvGraphicFramePr>
+            <a:graphic xmlns:a="http://schemas.openxmlformats.org/drawingml/2006/main">
+              <a:graphicData uri="http://schemas.openxmlformats.org/drawingml/2006/picture">
+                <pic:pic xmlns:pic="http://schemas.openxmlformats.org/drawingml/2006/picture">
+                  <pic:nvPicPr>
+                    <pic:cNvPr id="1" name=""/>
+                    <pic:cNvPicPr/>
+                  </pic:nvPicPr>
+                  <pic:blipFill>
+                    <a:blip r:embed="rId21"/>
+                    <a:stretch>
+                      <a:fillRect/>
+                    </a:stretch>
+                  </pic:blipFill>
+                  <pic:spPr>
+                    <a:xfrm>
+                      <a:off x="0" y="0"/>
+                      <a:ext cx="5943600" cy="3341370"/>
+                    </a:xfrm>
+                    <a:prstGeom prst="rect">
+                      <a:avLst/>
+                    </a:prstGeom>
+                  </pic:spPr>
+                </pic:pic>
+              </a:graphicData>
+            </a:graphic>
+          </wp:inline>
+        </w:drawing>
+      </w:r>
+    </w:p>
+    <w:p>
+      <w:r>
+        <w:t>THIS ALERTS FIRST TIME OF LOADING AND FOR EVERY RENDER AND PROPS CHANGE</w:t>
+      </w:r>
+    </w:p>
+    <w:p>
+      <w:r>
+        <w:rPr>
+          <w:noProof/>
+        </w:rPr>
+        <w:lastRenderedPageBreak/>
+        <w:drawing>
+          <wp:inline distT="0" distB="0" distL="0" distR="0" wp14:anchorId="42C55C06" wp14:editId="26487940">
+            <wp:extent cx="5943600" cy="3341370"/>
+            <wp:effectExtent l="0" t="0" r="0" b="0"/>
+            <wp:docPr id="16" name="Picture 16"/>
+            <wp:cNvGraphicFramePr>
+              <a:graphicFrameLocks xmlns:a="http://schemas.openxmlformats.org/drawingml/2006/main" noChangeAspect="1"/>
+            </wp:cNvGraphicFramePr>
+            <a:graphic xmlns:a="http://schemas.openxmlformats.org/drawingml/2006/main">
+              <a:graphicData uri="http://schemas.openxmlformats.org/drawingml/2006/picture">
+                <pic:pic xmlns:pic="http://schemas.openxmlformats.org/drawingml/2006/picture">
+                  <pic:nvPicPr>
+                    <pic:cNvPr id="1" name=""/>
+                    <pic:cNvPicPr/>
+                  </pic:nvPicPr>
+                  <pic:blipFill>
+                    <a:blip r:embed="rId22"/>
+                    <a:stretch>
+                      <a:fillRect/>
+                    </a:stretch>
+                  </pic:blipFill>
+                  <pic:spPr>
+                    <a:xfrm>
+                      <a:off x="0" y="0"/>
+                      <a:ext cx="5943600" cy="3341370"/>
+                    </a:xfrm>
+                    <a:prstGeom prst="rect">
+                      <a:avLst/>
+                    </a:prstGeom>
+                  </pic:spPr>
+                </pic:pic>
+              </a:graphicData>
+            </a:graphic>
+          </wp:inline>
+        </w:drawing>
+      </w:r>
+    </w:p>
+    <w:p>
+      <w:r>
+        <w:t>THIS ALERTS ONLY AT START OF PAGE</w:t>
+      </w:r>
+    </w:p>
+    <w:p>
+      <w:r>
+        <w:rPr>
+          <w:noProof/>
+        </w:rPr>
+        <w:drawing>
+          <wp:inline distT="0" distB="0" distL="0" distR="0" wp14:anchorId="090D09C2" wp14:editId="783DE4F1">
+            <wp:extent cx="5943600" cy="3341370"/>
+            <wp:effectExtent l="0" t="0" r="0" b="0"/>
+            <wp:docPr id="18" name="Picture 18"/>
+            <wp:cNvGraphicFramePr>
+              <a:graphicFrameLocks xmlns:a="http://schemas.openxmlformats.org/drawingml/2006/main" noChangeAspect="1"/>
+            </wp:cNvGraphicFramePr>
+            <a:graphic xmlns:a="http://schemas.openxmlformats.org/drawingml/2006/main">
+              <a:graphicData uri="http://schemas.openxmlformats.org/drawingml/2006/picture">
+                <pic:pic xmlns:pic="http://schemas.openxmlformats.org/drawingml/2006/picture">
+                  <pic:nvPicPr>
+                    <pic:cNvPr id="1" name=""/>
+                    <pic:cNvPicPr/>
+                  </pic:nvPicPr>
+                  <pic:blipFill>
+                    <a:blip r:embed="rId23"/>
+                    <a:stretch>
+                      <a:fillRect/>
+                    </a:stretch>
+                  </pic:blipFill>
+                  <pic:spPr>
+                    <a:xfrm>
+                      <a:off x="0" y="0"/>
+                      <a:ext cx="5943600" cy="3341370"/>
+                    </a:xfrm>
+                    <a:prstGeom prst="rect">
+                      <a:avLst/>
+                    </a:prstGeom>
+                  </pic:spPr>
+                </pic:pic>
+              </a:graphicData>
+            </a:graphic>
+          </wp:inline>
+        </w:drawing>
+      </w:r>
+    </w:p>
+    <w:p>
+      <w:r>
+        <w:t>THIS ALERTS WHEN ITS LOADED AND PERSON NAME CHANGES</w:t>
+      </w:r>
+    </w:p>
+    <w:p>
+      <w:pPr>
+        <w:pStyle w:val="Heading1"/>
+        <w:rPr>
+          <w:rFonts w:eastAsia="Times New Roman"/>
+        </w:rPr>
+      </w:pPr>
+      <w:r>
+        <w:rPr>
+          <w:rFonts w:eastAsia="Times New Roman"/>
+        </w:rPr>
+        <w:t xml:space="preserve">CLEANING UP WITH LIFECYCLE HOOKS &amp; </w:t>
+      </w:r>
+      <w:proofErr w:type="gramStart"/>
+      <w:r>
+        <w:rPr>
+          <w:rFonts w:eastAsia="Times New Roman"/>
+        </w:rPr>
+        <w:t>USEEFFECT(</w:t>
+      </w:r>
+      <w:proofErr w:type="gramEnd"/>
+      <w:r>
+        <w:rPr>
+          <w:rFonts w:eastAsia="Times New Roman"/>
+        </w:rPr>
+        <w:t>)</w:t>
+      </w:r>
+    </w:p>
     <w:p/>
+    <w:p/>
+    <w:p>
+      <w:pPr>
+        <w:pStyle w:val="Heading1"/>
+      </w:pPr>
+      <w:r>
+        <w:t xml:space="preserve">CLEANUP WORK WITH </w:t>
+      </w:r>
+      <w:proofErr w:type="gramStart"/>
+      <w:r>
+        <w:t>USEEFFECT(</w:t>
+      </w:r>
+      <w:proofErr w:type="gramEnd"/>
+      <w:r>
+        <w:t xml:space="preserve">) </w:t>
+      </w:r>
+      <w:r>
+        <w:t>–</w:t>
+      </w:r>
+      <w:r>
+        <w:t xml:space="preserve"> EX</w:t>
+      </w:r>
+    </w:p>
+    <w:p>
+      <w:r>
+        <w:rPr>
+          <w:noProof/>
+        </w:rPr>
+        <w:drawing>
+          <wp:inline distT="0" distB="0" distL="0" distR="0" wp14:anchorId="456D8AA6" wp14:editId="6E3FFEEB">
+            <wp:extent cx="5943600" cy="3341370"/>
+            <wp:effectExtent l="0" t="0" r="0" b="0"/>
+            <wp:docPr id="28" name="Picture 28"/>
+            <wp:cNvGraphicFramePr>
+              <a:graphicFrameLocks xmlns:a="http://schemas.openxmlformats.org/drawingml/2006/main" noChangeAspect="1"/>
+            </wp:cNvGraphicFramePr>
+            <a:graphic xmlns:a="http://schemas.openxmlformats.org/drawingml/2006/main">
+              <a:graphicData uri="http://schemas.openxmlformats.org/drawingml/2006/picture">
+                <pic:pic xmlns:pic="http://schemas.openxmlformats.org/drawingml/2006/picture">
+                  <pic:nvPicPr>
+                    <pic:cNvPr id="1" name=""/>
+                    <pic:cNvPicPr/>
+                  </pic:nvPicPr>
+                  <pic:blipFill>
+                    <a:blip r:embed="rId24"/>
+                    <a:stretch>
+                      <a:fillRect/>
+                    </a:stretch>
+                  </pic:blipFill>
+                  <pic:spPr>
+                    <a:xfrm>
+                      <a:off x="0" y="0"/>
+                      <a:ext cx="5943600" cy="3341370"/>
+                    </a:xfrm>
+                    <a:prstGeom prst="rect">
+                      <a:avLst/>
+                    </a:prstGeom>
+                  </pic:spPr>
+                </pic:pic>
+              </a:graphicData>
+            </a:graphic>
+          </wp:inline>
+        </w:drawing>
+      </w:r>
+    </w:p>
+    <w:p>
+      <w:pPr>
+        <w:pStyle w:val="Heading1"/>
+      </w:pPr>
+      <w:r>
+        <w:t>USING SHOULDCOMPONENTUPDATE FOR OPTIMIZATION</w:t>
+      </w:r>
+    </w:p>
+    <w:p>
+      <w:r>
+        <w:rPr>
+          <w:noProof/>
+        </w:rPr>
+        <w:drawing>
+          <wp:inline distT="0" distB="0" distL="0" distR="0" wp14:anchorId="2F3287C1" wp14:editId="6FB471FC">
+            <wp:extent cx="5943600" cy="3341370"/>
+            <wp:effectExtent l="0" t="0" r="0" b="0"/>
+            <wp:docPr id="29" name="Picture 29"/>
+            <wp:cNvGraphicFramePr>
+              <a:graphicFrameLocks xmlns:a="http://schemas.openxmlformats.org/drawingml/2006/main" noChangeAspect="1"/>
+            </wp:cNvGraphicFramePr>
+            <a:graphic xmlns:a="http://schemas.openxmlformats.org/drawingml/2006/main">
+              <a:graphicData uri="http://schemas.openxmlformats.org/drawingml/2006/picture">
+                <pic:pic xmlns:pic="http://schemas.openxmlformats.org/drawingml/2006/picture">
+                  <pic:nvPicPr>
+                    <pic:cNvPr id="1" name=""/>
+                    <pic:cNvPicPr/>
+                  </pic:nvPicPr>
+                  <pic:blipFill>
+                    <a:blip r:embed="rId25"/>
+                    <a:stretch>
+                      <a:fillRect/>
+                    </a:stretch>
+                  </pic:blipFill>
+                  <pic:spPr>
+                    <a:xfrm>
+                      <a:off x="0" y="0"/>
+                      <a:ext cx="5943600" cy="3341370"/>
+                    </a:xfrm>
+                    <a:prstGeom prst="rect">
+                      <a:avLst/>
+                    </a:prstGeom>
+                  </pic:spPr>
+                </pic:pic>
+              </a:graphicData>
+            </a:graphic>
+          </wp:inline>
+        </w:drawing>
+      </w:r>
+      <w:bookmarkStart w:id="0" w:name="_GoBack"/>
+      <w:bookmarkEnd w:id="0"/>
+    </w:p>
     <w:sectPr>
       <w:pgSz w:w="12240" w:h="15840"/>
       <w:pgMar w:top="1440" w:right="1440" w:bottom="1440" w:left="1440" w:header="720" w:footer="720" w:gutter="0"/>
@@ -990,6 +1293,155 @@
 <file path=word/numbering.xml><?xml version="1.0" encoding="utf-8"?>
 <w:numbering xmlns:wpc="http://schemas.microsoft.com/office/word/2010/wordprocessingCanvas" xmlns:cx="http://schemas.microsoft.com/office/drawing/2014/chartex" xmlns:cx1="http://schemas.microsoft.com/office/drawing/2015/9/8/chartex" xmlns:cx2="http://schemas.microsoft.com/office/drawing/2015/10/21/chartex" xmlns:cx3="http://schemas.microsoft.com/office/drawing/2016/5/9/chartex" xmlns:cx4="http://schemas.microsoft.com/office/drawing/2016/5/10/chartex" xmlns:cx5="http://schemas.microsoft.com/office/drawing/2016/5/11/chartex" xmlns:cx6="http://schemas.microsoft.com/office/drawing/2016/5/12/chartex" xmlns:cx7="http://schemas.microsoft.com/office/drawing/2016/5/13/chartex" xmlns:cx8="http://schemas.microsoft.com/office/drawing/2016/5/14/chartex" xmlns:mc="http://schemas.openxmlformats.org/markup-compatibility/2006" xmlns:aink="http://schemas.microsoft.com/office/drawing/2016/ink" xmlns:am3d="http://schemas.microsoft.com/office/drawing/2017/model3d" xmlns:o="urn:schemas-microsoft-com:office:office" xmlns:r="http://schemas.openxmlformats.org/officeDocument/2006/relationships" xmlns:m="http://schemas.openxmlformats.org/officeDocument/2006/math" xmlns:v="urn:schemas-microsoft-com:vml" xmlns:wp14="http://schemas.microsoft.com/office/word/2010/wordprocessingDrawing" xmlns:wp="http://schemas.openxmlformats.org/drawingml/2006/wordprocessingDrawing" xmlns:w10="urn:schemas-microsoft-com:office:word" xmlns:w="http://schemas.openxmlformats.org/wordprocessingml/2006/main" xmlns:w14="http://schemas.microsoft.com/office/word/2010/wordml" xmlns:w15="http://schemas.microsoft.com/office/word/2012/wordml" xmlns:w16cid="http://schemas.microsoft.com/office/word/2016/wordml/cid" xmlns:w16se="http://schemas.microsoft.com/office/word/2015/wordml/symex" xmlns:wpg="http://schemas.microsoft.com/office/word/2010/wordprocessingGroup" xmlns:wpi="http://schemas.microsoft.com/office/word/2010/wordprocessingInk" xmlns:wne="http://schemas.microsoft.com/office/word/2006/wordml" xmlns:wps="http://schemas.microsoft.com/office/word/2010/wordprocessingShape" mc:Ignorable="w14 w15 w16se w16cid wp14">
   <w:abstractNum w:abstractNumId="0" w15:restartNumberingAfterBreak="0">
+    <w:nsid w:val="012B7574"/>
+    <w:multiLevelType w:val="multilevel"/>
+    <w:tmpl w:val="7F2419D0"/>
+    <w:lvl w:ilvl="0">
+      <w:start w:val="1"/>
+      <w:numFmt w:val="bullet"/>
+      <w:lvlText w:val=""/>
+      <w:lvlJc w:val="left"/>
+      <w:pPr>
+        <w:tabs>
+          <w:tab w:val="num" w:pos="720"/>
+        </w:tabs>
+        <w:ind w:left="720" w:hanging="360"/>
+      </w:pPr>
+      <w:rPr>
+        <w:rFonts w:ascii="Symbol" w:hAnsi="Symbol" w:hint="default"/>
+        <w:sz w:val="20"/>
+      </w:rPr>
+    </w:lvl>
+    <w:lvl w:ilvl="1" w:tentative="1">
+      <w:start w:val="1"/>
+      <w:numFmt w:val="bullet"/>
+      <w:lvlText w:val="o"/>
+      <w:lvlJc w:val="left"/>
+      <w:pPr>
+        <w:tabs>
+          <w:tab w:val="num" w:pos="1440"/>
+        </w:tabs>
+        <w:ind w:left="1440" w:hanging="360"/>
+      </w:pPr>
+      <w:rPr>
+        <w:rFonts w:ascii="Courier New" w:hAnsi="Courier New" w:hint="default"/>
+        <w:sz w:val="20"/>
+      </w:rPr>
+    </w:lvl>
+    <w:lvl w:ilvl="2" w:tentative="1">
+      <w:start w:val="1"/>
+      <w:numFmt w:val="bullet"/>
+      <w:lvlText w:val=""/>
+      <w:lvlJc w:val="left"/>
+      <w:pPr>
+        <w:tabs>
+          <w:tab w:val="num" w:pos="2160"/>
+        </w:tabs>
+        <w:ind w:left="2160" w:hanging="360"/>
+      </w:pPr>
+      <w:rPr>
+        <w:rFonts w:ascii="Wingdings" w:hAnsi="Wingdings" w:hint="default"/>
+        <w:sz w:val="20"/>
+      </w:rPr>
+    </w:lvl>
+    <w:lvl w:ilvl="3" w:tentative="1">
+      <w:start w:val="1"/>
+      <w:numFmt w:val="bullet"/>
+      <w:lvlText w:val=""/>
+      <w:lvlJc w:val="left"/>
+      <w:pPr>
+        <w:tabs>
+          <w:tab w:val="num" w:pos="2880"/>
+        </w:tabs>
+        <w:ind w:left="2880" w:hanging="360"/>
+      </w:pPr>
+      <w:rPr>
+        <w:rFonts w:ascii="Wingdings" w:hAnsi="Wingdings" w:hint="default"/>
+        <w:sz w:val="20"/>
+      </w:rPr>
+    </w:lvl>
+    <w:lvl w:ilvl="4" w:tentative="1">
+      <w:start w:val="1"/>
+      <w:numFmt w:val="bullet"/>
+      <w:lvlText w:val=""/>
+      <w:lvlJc w:val="left"/>
+      <w:pPr>
+        <w:tabs>
+          <w:tab w:val="num" w:pos="3600"/>
+        </w:tabs>
+        <w:ind w:left="3600" w:hanging="360"/>
+      </w:pPr>
+      <w:rPr>
+        <w:rFonts w:ascii="Wingdings" w:hAnsi="Wingdings" w:hint="default"/>
+        <w:sz w:val="20"/>
+      </w:rPr>
+    </w:lvl>
+    <w:lvl w:ilvl="5" w:tentative="1">
+      <w:start w:val="1"/>
+      <w:numFmt w:val="bullet"/>
+      <w:lvlText w:val=""/>
+      <w:lvlJc w:val="left"/>
+      <w:pPr>
+        <w:tabs>
+          <w:tab w:val="num" w:pos="4320"/>
+        </w:tabs>
+        <w:ind w:left="4320" w:hanging="360"/>
+      </w:pPr>
+      <w:rPr>
+        <w:rFonts w:ascii="Wingdings" w:hAnsi="Wingdings" w:hint="default"/>
+        <w:sz w:val="20"/>
+      </w:rPr>
+    </w:lvl>
+    <w:lvl w:ilvl="6" w:tentative="1">
+      <w:start w:val="1"/>
+      <w:numFmt w:val="bullet"/>
+      <w:lvlText w:val=""/>
+      <w:lvlJc w:val="left"/>
+      <w:pPr>
+        <w:tabs>
+          <w:tab w:val="num" w:pos="5040"/>
+        </w:tabs>
+        <w:ind w:left="5040" w:hanging="360"/>
+      </w:pPr>
+      <w:rPr>
+        <w:rFonts w:ascii="Wingdings" w:hAnsi="Wingdings" w:hint="default"/>
+        <w:sz w:val="20"/>
+      </w:rPr>
+    </w:lvl>
+    <w:lvl w:ilvl="7" w:tentative="1">
+      <w:start w:val="1"/>
+      <w:numFmt w:val="bullet"/>
+      <w:lvlText w:val=""/>
+      <w:lvlJc w:val="left"/>
+      <w:pPr>
+        <w:tabs>
+          <w:tab w:val="num" w:pos="5760"/>
+        </w:tabs>
+        <w:ind w:left="5760" w:hanging="360"/>
+      </w:pPr>
+      <w:rPr>
+        <w:rFonts w:ascii="Wingdings" w:hAnsi="Wingdings" w:hint="default"/>
+        <w:sz w:val="20"/>
+      </w:rPr>
+    </w:lvl>
+    <w:lvl w:ilvl="8" w:tentative="1">
+      <w:start w:val="1"/>
+      <w:numFmt w:val="bullet"/>
+      <w:lvlText w:val=""/>
+      <w:lvlJc w:val="left"/>
+      <w:pPr>
+        <w:tabs>
+          <w:tab w:val="num" w:pos="6480"/>
+        </w:tabs>
+        <w:ind w:left="6480" w:hanging="360"/>
+      </w:pPr>
+      <w:rPr>
+        <w:rFonts w:ascii="Wingdings" w:hAnsi="Wingdings" w:hint="default"/>
+        <w:sz w:val="20"/>
+      </w:rPr>
+    </w:lvl>
+  </w:abstractNum>
+  <w:abstractNum w:abstractNumId="1" w15:restartNumberingAfterBreak="0">
     <w:nsid w:val="21BD04CD"/>
     <w:multiLevelType w:val="multilevel"/>
     <w:tmpl w:val="D2DAB498"/>
@@ -1138,7 +1590,305 @@
       </w:rPr>
     </w:lvl>
   </w:abstractNum>
-  <w:abstractNum w:abstractNumId="1" w15:restartNumberingAfterBreak="0">
+  <w:abstractNum w:abstractNumId="2" w15:restartNumberingAfterBreak="0">
+    <w:nsid w:val="495B6E92"/>
+    <w:multiLevelType w:val="multilevel"/>
+    <w:tmpl w:val="5972FABA"/>
+    <w:lvl w:ilvl="0">
+      <w:start w:val="1"/>
+      <w:numFmt w:val="bullet"/>
+      <w:lvlText w:val=""/>
+      <w:lvlJc w:val="left"/>
+      <w:pPr>
+        <w:tabs>
+          <w:tab w:val="num" w:pos="720"/>
+        </w:tabs>
+        <w:ind w:left="720" w:hanging="360"/>
+      </w:pPr>
+      <w:rPr>
+        <w:rFonts w:ascii="Symbol" w:hAnsi="Symbol" w:hint="default"/>
+        <w:sz w:val="20"/>
+      </w:rPr>
+    </w:lvl>
+    <w:lvl w:ilvl="1" w:tentative="1">
+      <w:start w:val="1"/>
+      <w:numFmt w:val="bullet"/>
+      <w:lvlText w:val="o"/>
+      <w:lvlJc w:val="left"/>
+      <w:pPr>
+        <w:tabs>
+          <w:tab w:val="num" w:pos="1440"/>
+        </w:tabs>
+        <w:ind w:left="1440" w:hanging="360"/>
+      </w:pPr>
+      <w:rPr>
+        <w:rFonts w:ascii="Courier New" w:hAnsi="Courier New" w:hint="default"/>
+        <w:sz w:val="20"/>
+      </w:rPr>
+    </w:lvl>
+    <w:lvl w:ilvl="2" w:tentative="1">
+      <w:start w:val="1"/>
+      <w:numFmt w:val="bullet"/>
+      <w:lvlText w:val=""/>
+      <w:lvlJc w:val="left"/>
+      <w:pPr>
+        <w:tabs>
+          <w:tab w:val="num" w:pos="2160"/>
+        </w:tabs>
+        <w:ind w:left="2160" w:hanging="360"/>
+      </w:pPr>
+      <w:rPr>
+        <w:rFonts w:ascii="Wingdings" w:hAnsi="Wingdings" w:hint="default"/>
+        <w:sz w:val="20"/>
+      </w:rPr>
+    </w:lvl>
+    <w:lvl w:ilvl="3" w:tentative="1">
+      <w:start w:val="1"/>
+      <w:numFmt w:val="bullet"/>
+      <w:lvlText w:val=""/>
+      <w:lvlJc w:val="left"/>
+      <w:pPr>
+        <w:tabs>
+          <w:tab w:val="num" w:pos="2880"/>
+        </w:tabs>
+        <w:ind w:left="2880" w:hanging="360"/>
+      </w:pPr>
+      <w:rPr>
+        <w:rFonts w:ascii="Wingdings" w:hAnsi="Wingdings" w:hint="default"/>
+        <w:sz w:val="20"/>
+      </w:rPr>
+    </w:lvl>
+    <w:lvl w:ilvl="4" w:tentative="1">
+      <w:start w:val="1"/>
+      <w:numFmt w:val="bullet"/>
+      <w:lvlText w:val=""/>
+      <w:lvlJc w:val="left"/>
+      <w:pPr>
+        <w:tabs>
+          <w:tab w:val="num" w:pos="3600"/>
+        </w:tabs>
+        <w:ind w:left="3600" w:hanging="360"/>
+      </w:pPr>
+      <w:rPr>
+        <w:rFonts w:ascii="Wingdings" w:hAnsi="Wingdings" w:hint="default"/>
+        <w:sz w:val="20"/>
+      </w:rPr>
+    </w:lvl>
+    <w:lvl w:ilvl="5" w:tentative="1">
+      <w:start w:val="1"/>
+      <w:numFmt w:val="bullet"/>
+      <w:lvlText w:val=""/>
+      <w:lvlJc w:val="left"/>
+      <w:pPr>
+        <w:tabs>
+          <w:tab w:val="num" w:pos="4320"/>
+        </w:tabs>
+        <w:ind w:left="4320" w:hanging="360"/>
+      </w:pPr>
+      <w:rPr>
+        <w:rFonts w:ascii="Wingdings" w:hAnsi="Wingdings" w:hint="default"/>
+        <w:sz w:val="20"/>
+      </w:rPr>
+    </w:lvl>
+    <w:lvl w:ilvl="6" w:tentative="1">
+      <w:start w:val="1"/>
+      <w:numFmt w:val="bullet"/>
+      <w:lvlText w:val=""/>
+      <w:lvlJc w:val="left"/>
+      <w:pPr>
+        <w:tabs>
+          <w:tab w:val="num" w:pos="5040"/>
+        </w:tabs>
+        <w:ind w:left="5040" w:hanging="360"/>
+      </w:pPr>
+      <w:rPr>
+        <w:rFonts w:ascii="Wingdings" w:hAnsi="Wingdings" w:hint="default"/>
+        <w:sz w:val="20"/>
+      </w:rPr>
+    </w:lvl>
+    <w:lvl w:ilvl="7" w:tentative="1">
+      <w:start w:val="1"/>
+      <w:numFmt w:val="bullet"/>
+      <w:lvlText w:val=""/>
+      <w:lvlJc w:val="left"/>
+      <w:pPr>
+        <w:tabs>
+          <w:tab w:val="num" w:pos="5760"/>
+        </w:tabs>
+        <w:ind w:left="5760" w:hanging="360"/>
+      </w:pPr>
+      <w:rPr>
+        <w:rFonts w:ascii="Wingdings" w:hAnsi="Wingdings" w:hint="default"/>
+        <w:sz w:val="20"/>
+      </w:rPr>
+    </w:lvl>
+    <w:lvl w:ilvl="8" w:tentative="1">
+      <w:start w:val="1"/>
+      <w:numFmt w:val="bullet"/>
+      <w:lvlText w:val=""/>
+      <w:lvlJc w:val="left"/>
+      <w:pPr>
+        <w:tabs>
+          <w:tab w:val="num" w:pos="6480"/>
+        </w:tabs>
+        <w:ind w:left="6480" w:hanging="360"/>
+      </w:pPr>
+      <w:rPr>
+        <w:rFonts w:ascii="Wingdings" w:hAnsi="Wingdings" w:hint="default"/>
+        <w:sz w:val="20"/>
+      </w:rPr>
+    </w:lvl>
+  </w:abstractNum>
+  <w:abstractNum w:abstractNumId="3" w15:restartNumberingAfterBreak="0">
+    <w:nsid w:val="63EA5874"/>
+    <w:multiLevelType w:val="multilevel"/>
+    <w:tmpl w:val="56AC9E12"/>
+    <w:lvl w:ilvl="0">
+      <w:start w:val="1"/>
+      <w:numFmt w:val="bullet"/>
+      <w:lvlText w:val=""/>
+      <w:lvlJc w:val="left"/>
+      <w:pPr>
+        <w:tabs>
+          <w:tab w:val="num" w:pos="720"/>
+        </w:tabs>
+        <w:ind w:left="720" w:hanging="360"/>
+      </w:pPr>
+      <w:rPr>
+        <w:rFonts w:ascii="Symbol" w:hAnsi="Symbol" w:hint="default"/>
+        <w:sz w:val="20"/>
+      </w:rPr>
+    </w:lvl>
+    <w:lvl w:ilvl="1" w:tentative="1">
+      <w:start w:val="1"/>
+      <w:numFmt w:val="bullet"/>
+      <w:lvlText w:val="o"/>
+      <w:lvlJc w:val="left"/>
+      <w:pPr>
+        <w:tabs>
+          <w:tab w:val="num" w:pos="1440"/>
+        </w:tabs>
+        <w:ind w:left="1440" w:hanging="360"/>
+      </w:pPr>
+      <w:rPr>
+        <w:rFonts w:ascii="Courier New" w:hAnsi="Courier New" w:hint="default"/>
+        <w:sz w:val="20"/>
+      </w:rPr>
+    </w:lvl>
+    <w:lvl w:ilvl="2" w:tentative="1">
+      <w:start w:val="1"/>
+      <w:numFmt w:val="bullet"/>
+      <w:lvlText w:val=""/>
+      <w:lvlJc w:val="left"/>
+      <w:pPr>
+        <w:tabs>
+          <w:tab w:val="num" w:pos="2160"/>
+        </w:tabs>
+        <w:ind w:left="2160" w:hanging="360"/>
+      </w:pPr>
+      <w:rPr>
+        <w:rFonts w:ascii="Wingdings" w:hAnsi="Wingdings" w:hint="default"/>
+        <w:sz w:val="20"/>
+      </w:rPr>
+    </w:lvl>
+    <w:lvl w:ilvl="3" w:tentative="1">
+      <w:start w:val="1"/>
+      <w:numFmt w:val="bullet"/>
+      <w:lvlText w:val=""/>
+      <w:lvlJc w:val="left"/>
+      <w:pPr>
+        <w:tabs>
+          <w:tab w:val="num" w:pos="2880"/>
+        </w:tabs>
+        <w:ind w:left="2880" w:hanging="360"/>
+      </w:pPr>
+      <w:rPr>
+        <w:rFonts w:ascii="Wingdings" w:hAnsi="Wingdings" w:hint="default"/>
+        <w:sz w:val="20"/>
+      </w:rPr>
+    </w:lvl>
+    <w:lvl w:ilvl="4" w:tentative="1">
+      <w:start w:val="1"/>
+      <w:numFmt w:val="bullet"/>
+      <w:lvlText w:val=""/>
+      <w:lvlJc w:val="left"/>
+      <w:pPr>
+        <w:tabs>
+          <w:tab w:val="num" w:pos="3600"/>
+        </w:tabs>
+        <w:ind w:left="3600" w:hanging="360"/>
+      </w:pPr>
+      <w:rPr>
+        <w:rFonts w:ascii="Wingdings" w:hAnsi="Wingdings" w:hint="default"/>
+        <w:sz w:val="20"/>
+      </w:rPr>
+    </w:lvl>
+    <w:lvl w:ilvl="5" w:tentative="1">
+      <w:start w:val="1"/>
+      <w:numFmt w:val="bullet"/>
+      <w:lvlText w:val=""/>
+      <w:lvlJc w:val="left"/>
+      <w:pPr>
+        <w:tabs>
+          <w:tab w:val="num" w:pos="4320"/>
+        </w:tabs>
+        <w:ind w:left="4320" w:hanging="360"/>
+      </w:pPr>
+      <w:rPr>
+        <w:rFonts w:ascii="Wingdings" w:hAnsi="Wingdings" w:hint="default"/>
+        <w:sz w:val="20"/>
+      </w:rPr>
+    </w:lvl>
+    <w:lvl w:ilvl="6" w:tentative="1">
+      <w:start w:val="1"/>
+      <w:numFmt w:val="bullet"/>
+      <w:lvlText w:val=""/>
+      <w:lvlJc w:val="left"/>
+      <w:pPr>
+        <w:tabs>
+          <w:tab w:val="num" w:pos="5040"/>
+        </w:tabs>
+        <w:ind w:left="5040" w:hanging="360"/>
+      </w:pPr>
+      <w:rPr>
+        <w:rFonts w:ascii="Wingdings" w:hAnsi="Wingdings" w:hint="default"/>
+        <w:sz w:val="20"/>
+      </w:rPr>
+    </w:lvl>
+    <w:lvl w:ilvl="7" w:tentative="1">
+      <w:start w:val="1"/>
+      <w:numFmt w:val="bullet"/>
+      <w:lvlText w:val=""/>
+      <w:lvlJc w:val="left"/>
+      <w:pPr>
+        <w:tabs>
+          <w:tab w:val="num" w:pos="5760"/>
+        </w:tabs>
+        <w:ind w:left="5760" w:hanging="360"/>
+      </w:pPr>
+      <w:rPr>
+        <w:rFonts w:ascii="Wingdings" w:hAnsi="Wingdings" w:hint="default"/>
+        <w:sz w:val="20"/>
+      </w:rPr>
+    </w:lvl>
+    <w:lvl w:ilvl="8" w:tentative="1">
+      <w:start w:val="1"/>
+      <w:numFmt w:val="bullet"/>
+      <w:lvlText w:val=""/>
+      <w:lvlJc w:val="left"/>
+      <w:pPr>
+        <w:tabs>
+          <w:tab w:val="num" w:pos="6480"/>
+        </w:tabs>
+        <w:ind w:left="6480" w:hanging="360"/>
+      </w:pPr>
+      <w:rPr>
+        <w:rFonts w:ascii="Wingdings" w:hAnsi="Wingdings" w:hint="default"/>
+        <w:sz w:val="20"/>
+      </w:rPr>
+    </w:lvl>
+  </w:abstractNum>
+  <w:abstractNum w:abstractNumId="4" w15:restartNumberingAfterBreak="0">
     <w:nsid w:val="662A25D7"/>
     <w:multiLevelType w:val="multilevel"/>
     <w:tmpl w:val="A7D66874"/>
@@ -1287,7 +2037,7 @@
       </w:rPr>
     </w:lvl>
   </w:abstractNum>
-  <w:abstractNum w:abstractNumId="2" w15:restartNumberingAfterBreak="0">
+  <w:abstractNum w:abstractNumId="5" w15:restartNumberingAfterBreak="0">
     <w:nsid w:val="6D6B62E1"/>
     <w:multiLevelType w:val="multilevel"/>
     <w:tmpl w:val="1DC6BE12"/>
@@ -1437,13 +2187,22 @@
     </w:lvl>
   </w:abstractNum>
   <w:num w:numId="1">
+    <w:abstractNumId w:val="5"/>
+  </w:num>
+  <w:num w:numId="2">
+    <w:abstractNumId w:val="4"/>
+  </w:num>
+  <w:num w:numId="3">
+    <w:abstractNumId w:val="1"/>
+  </w:num>
+  <w:num w:numId="4">
     <w:abstractNumId w:val="2"/>
   </w:num>
-  <w:num w:numId="2">
-    <w:abstractNumId w:val="1"/>
+  <w:num w:numId="5">
+    <w:abstractNumId w:val="0"/>
   </w:num>
-  <w:num w:numId="3">
-    <w:abstractNumId w:val="0"/>
+  <w:num w:numId="6">
+    <w:abstractNumId w:val="3"/>
   </w:num>
 </w:numbering>
 </file>
@@ -2031,6 +2790,11 @@
     <w:uiPriority w:val="99"/>
     <w:rsid w:val="009A7BEB"/>
   </w:style>
+  <w:style w:type="character" w:customStyle="1" w:styleId="user-initials">
+    <w:name w:val="user-initials"/>
+    <w:basedOn w:val="DefaultParagraphFont"/>
+    <w:rsid w:val="00EA6730"/>
+  </w:style>
 </w:styles>
 </file>
 

</xml_diff>